<commit_message>
update HH Discussion, and ERP Challenges
</commit_message>
<xml_diff>
--- a/Week-5 Hodgkin-Huxley/Discussion topics HH.docx
+++ b/Week-5 Hodgkin-Huxley/Discussion topics HH.docx
@@ -14,7 +14,23 @@
           <w:rFonts w:ascii="Arial" w:hAnsi="Arial" w:cs="Arial"/>
           <w:b/>
         </w:rPr>
-        <w:t>Discussion topics</w:t>
+        <w:t xml:space="preserve"> </w:t>
+      </w:r>
+      <w:r>
+        <w:rPr>
+          <w:rFonts w:ascii="Arial" w:hAnsi="Arial" w:cs="Arial"/>
+          <w:b/>
+        </w:rPr>
+        <w:t>Discu</w:t>
+      </w:r>
+      <w:bookmarkStart w:id="0" w:name="_GoBack"/>
+      <w:bookmarkEnd w:id="0"/>
+      <w:r>
+        <w:rPr>
+          <w:rFonts w:ascii="Arial" w:hAnsi="Arial" w:cs="Arial"/>
+          <w:b/>
+        </w:rPr>
+        <w:t>ssion topics</w:t>
       </w:r>
       <w:r>
         <w:rPr>
@@ -88,11 +104,6 @@
           <w:rFonts w:ascii="Arial" w:hAnsi="Arial" w:cs="Arial"/>
         </w:rPr>
         <w:br/>
-      </w:r>
-      <w:r>
-        <w:rPr>
-          <w:rFonts w:ascii="Arial" w:hAnsi="Arial" w:cs="Arial"/>
-        </w:rPr>
         <w:t>Which ion species is fastest / slowest?</w:t>
       </w:r>
     </w:p>
@@ -411,15 +422,7 @@
         <w:rPr>
           <w:rFonts w:ascii="Arial" w:hAnsi="Arial" w:cs="Arial"/>
         </w:rPr>
-        <w:t xml:space="preserve">Consider the </w:t>
-      </w:r>
-      <w:bookmarkStart w:id="0" w:name="_GoBack"/>
-      <w:bookmarkEnd w:id="0"/>
-      <w:r>
-        <w:rPr>
-          <w:rFonts w:ascii="Arial" w:hAnsi="Arial" w:cs="Arial"/>
-        </w:rPr>
-        <w:t>current</w:t>
+        <w:t>Consider the current</w:t>
       </w:r>
       <w:r>
         <w:rPr>
@@ -578,13 +581,7 @@
         <w:rPr>
           <w:rFonts w:ascii="Arial" w:hAnsi="Arial" w:cs="Arial"/>
         </w:rPr>
-        <w:t xml:space="preserve"> </w:t>
-      </w:r>
-      <w:r>
-        <w:rPr>
-          <w:rFonts w:ascii="Arial" w:hAnsi="Arial" w:cs="Arial"/>
-        </w:rPr>
-        <w:t>How does this current behave for different values of V?</w:t>
+        <w:t xml:space="preserve"> How does this current behave for different values of V?</w:t>
       </w:r>
     </w:p>
     <w:p>
@@ -1317,6 +1314,7 @@
   <w:style w:type="character" w:default="1" w:styleId="DefaultParagraphFont">
     <w:name w:val="Default Paragraph Font"/>
     <w:uiPriority w:val="1"/>
+    <w:semiHidden/>
     <w:unhideWhenUsed/>
   </w:style>
   <w:style w:type="table" w:default="1" w:styleId="TableNormal">

</xml_diff>